<commit_message>
Improve template formatting and background section extraction reliability
Updates the docx template to enforce ALL CAPS section headers and enhances background extraction logic in elisa_parser.py.

Replit-Commit-Author: Agent
Replit-Commit-Session-Id: 86e32257-9f57-45d9-b7c9-9c3928182bb3
Replit-Commit-Screenshot-Url: https://storage.googleapis.com/screenshot-production-us-central1/9117525c-531f-4e40-bc2d-dbaf9de7854f/57148897-c3f4-4205-a365-1080c775e137.jpg
</commit_message>
<xml_diff>
--- a/IMSKLK1KT-Sample.docx
+++ b/IMSKLK1KT-Sample.docx
@@ -56,7 +56,7 @@
         <w:pStyle w:val="HeaderStyle"/>
       </w:pPr>
       <w:r>
-        <w:t>Background</w:t>
+        <w:t>BACKGROUND</w:t>
       </w:r>
     </w:p>
     <w:p>
@@ -125,7 +125,7 @@
         <w:pStyle w:val="HeaderStyle"/>
       </w:pPr>
       <w:r>
-        <w:t>Principle of the assay</w:t>
+        <w:t>PRINCIPLE OF THE ASSAY</w:t>
       </w:r>
     </w:p>
     <w:p>
@@ -202,7 +202,7 @@
         <w:pStyle w:val="HeaderStyle"/>
       </w:pPr>
       <w:r>
-        <w:t>specification</w:t>
+        <w:t>SPECIFICATION</w:t>
       </w:r>
     </w:p>
     <w:p>
@@ -210,7 +210,7 @@
         <w:pStyle w:val="HeaderStyle"/>
       </w:pPr>
       <w:r>
-        <w:t>Reagents</w:t>
+        <w:t>REAGENTS</w:t>
       </w:r>
     </w:p>
     <w:p>
@@ -218,7 +218,7 @@
         <w:pStyle w:val="HeaderStyle"/>
       </w:pPr>
       <w:r>
-        <w:t>Materials Required But Not Provided</w:t>
+        <w:t>MATERIALS REQUIRED BUT NOT PROVIDED</w:t>
       </w:r>
     </w:p>
     <w:p>
@@ -341,7 +341,7 @@
         <w:pStyle w:val="HeaderStyle"/>
       </w:pPr>
       <w:r>
-        <w:t>Typical Data</w:t>
+        <w:t>TYPICAL DATA</w:t>
       </w:r>
     </w:p>
     <w:p>
@@ -349,7 +349,7 @@
         <w:pStyle w:val="HeaderStyle"/>
       </w:pPr>
       <w:r>
-        <w:t>Typical Standard Curve</w:t>
+        <w:t>TYPICAL STANDARD CURVE</w:t>
       </w:r>
     </w:p>
     <w:p>
@@ -595,7 +595,7 @@
         <w:pStyle w:val="HeaderStyle"/>
       </w:pPr>
       <w:r>
-        <w:t>Reproducibility</w:t>
+        <w:t>REPRODUCIBILITY</w:t>
       </w:r>
     </w:p>
     <w:p>
@@ -608,7 +608,7 @@
         <w:pStyle w:val="HeaderStyle"/>
       </w:pPr>
       <w:r>
-        <w:t>Procedural Notes</w:t>
+        <w:t>PROCEDURAL NOTES</w:t>
       </w:r>
     </w:p>
     <w:p>
@@ -621,7 +621,7 @@
         <w:pStyle w:val="HeaderStyle"/>
       </w:pPr>
       <w:r>
-        <w:t>Reagent Preparation and Storage</w:t>
+        <w:t>REAGENT PREPARATION AND STORAGE</w:t>
       </w:r>
     </w:p>
     <w:p>
@@ -629,7 +629,7 @@
         <w:pStyle w:val="HeaderStyle"/>
       </w:pPr>
       <w:r>
-        <w:t>Dilution of standard</w:t>
+        <w:t>DILUTION OF STANDARD</w:t>
       </w:r>
     </w:p>
     <w:p>
@@ -656,7 +656,7 @@
         <w:pStyle w:val="HeaderStyle"/>
       </w:pPr>
       <w:r>
-        <w:t>Sample Collection &amp; Storage</w:t>
+        <w:t>SAMPLE COLLECTION &amp; STORAGE</w:t>
       </w:r>
     </w:p>
     <w:p>
@@ -689,7 +689,7 @@
         <w:pStyle w:val="HeaderStyle"/>
       </w:pPr>
       <w:r>
-        <w:t>Assay Procedure</w:t>
+        <w:t>ASSAY PROCEDURE</w:t>
       </w:r>
     </w:p>
     <w:p>
@@ -712,7 +712,7 @@
         <w:pStyle w:val="HeaderStyle"/>
       </w:pPr>
       <w:r>
-        <w:t>data analysis</w:t>
+        <w:t>DATA ANALYSIS</w:t>
       </w:r>
     </w:p>
     <w:p>
@@ -746,6 +746,7 @@
       </w:r>
     </w:p>
     <w:sectPr>
+      <w:footerReference w:type="default" r:id="rId9"/>
       <w:pgSz w:w="12240" w:h="15840"/>
       <w:pgMar w:top="1440" w:right="1800" w:bottom="1440" w:left="1800" w:header="720" w:footer="720" w:gutter="0"/>
       <w:cols w:space="720"/>
@@ -753,6 +754,36 @@
     </w:sectPr>
   </w:body>
 </w:document>
+</file>
+
+<file path=word/footer1.xml><?xml version="1.0" encoding="utf-8"?>
+<w:ftr xmlns:m="http://schemas.openxmlformats.org/officeDocument/2006/math" xmlns:mc="http://schemas.openxmlformats.org/markup-compatibility/2006" xmlns:mo="http://schemas.microsoft.com/office/mac/office/2008/main" xmlns:mv="urn:schemas-microsoft-com:mac:vml" xmlns:o="urn:schemas-microsoft-com:office:office" xmlns:r="http://schemas.openxmlformats.org/officeDocument/2006/relationships" xmlns:v="urn:schemas-microsoft-com:vml" xmlns:w10="urn:schemas-microsoft-com:office:word" xmlns:w14="http://schemas.microsoft.com/office/word/2010/wordml" xmlns:w="http://schemas.openxmlformats.org/wordprocessingml/2006/main" xmlns:wne="http://schemas.microsoft.com/office/word/2006/wordml" xmlns:wp14="http://schemas.microsoft.com/office/word/2010/wordprocessingDrawing" xmlns:wp="http://schemas.openxmlformats.org/drawingml/2006/wordprocessingDrawing" xmlns:wpc="http://schemas.microsoft.com/office/word/2010/wordprocessingCanvas" xmlns:wpg="http://schemas.microsoft.com/office/word/2010/wordprocessingGroup" xmlns:wpi="http://schemas.microsoft.com/office/word/2010/wordprocessingInk" xmlns:wps="http://schemas.microsoft.com/office/word/2010/wordprocessingShape" mc:Ignorable="w14 wp14">
+  <w:p>
+    <w:pPr>
+      <w:pStyle w:val="HeaderStyle"/>
+      <w:jc w:val="left"/>
+    </w:pPr>
+    <w:r>
+      <w:t>www.innov-research.com</w:t>
+    </w:r>
+  </w:p>
+  <w:p>
+    <w:pPr>
+      <w:jc w:val="left"/>
+    </w:pPr>
+    <w:r>
+      <w:t>Ph: 248.896.0145 | Fx: 248.896.0149</w:t>
+    </w:r>
+  </w:p>
+  <w:p>
+    <w:pPr>
+      <w:jc w:val="right"/>
+    </w:pPr>
+    <w:r>
+      <w:t>Innovative Research, Inc.</w:t>
+    </w:r>
+  </w:p>
+</w:ftr>
 </file>
 
 <file path=word/numbering.xml><?xml version="1.0" encoding="utf-8"?>

</xml_diff>

<commit_message>
Update document formatting and remove unnecessary sections for clarity
Modify docx template styles to Heading 2 and remove publications/review sections via regex in template_populator.py.

Replit-Commit-Author: Agent
Replit-Commit-Session-Id: 86e32257-9f57-45d9-b7c9-9c3928182bb3
Replit-Commit-Screenshot-Url: https://storage.googleapis.com/screenshot-production-us-central1/9117525c-531f-4e40-bc2d-dbaf9de7854f/f07cbf61-510d-487b-9aa6-5e91962e9335.jpg
</commit_message>
<xml_diff>
--- a/IMSKLK1KT-Sample.docx
+++ b/IMSKLK1KT-Sample.docx
@@ -40,7 +40,7 @@
     </w:p>
     <w:p>
       <w:pPr>
-        <w:pStyle w:val="HeaderStyle"/>
+        <w:pStyle w:val="Heading2"/>
       </w:pPr>
       <w:r>
         <w:t>INTENDED USE</w:t>
@@ -53,10 +53,10 @@
     </w:p>
     <w:p>
       <w:pPr>
-        <w:pStyle w:val="HeaderStyle"/>
+        <w:pStyle w:val="Heading2"/>
       </w:pPr>
       <w:r>
-        <w:t>BACKGROUND</w:t>
+        <w:t xml:space="preserve">BACKGROUND ON Mouse KLK1 ELISA Kit</w:t>
       </w:r>
     </w:p>
     <w:p>
@@ -122,7 +122,7 @@
     </w:p>
     <w:p>
       <w:pPr>
-        <w:pStyle w:val="HeaderStyle"/>
+        <w:pStyle w:val="Heading2"/>
       </w:pPr>
       <w:r>
         <w:t>PRINCIPLE OF THE ASSAY</w:t>
@@ -199,26 +199,42 @@
     </w:p>
     <w:p>
       <w:pPr>
-        <w:pStyle w:val="HeaderStyle"/>
+        <w:pStyle w:val="Heading2"/>
       </w:pPr>
       <w:r>
-        <w:t>SPECIFICATION</w:t>
+        <w:t>OVERVIEW</w:t>
       </w:r>
     </w:p>
     <w:p>
       <w:pPr>
-        <w:pStyle w:val="HeaderStyle"/>
+        <w:pStyle w:val="Heading2"/>
       </w:pPr>
       <w:r>
-        <w:t>REAGENTS</w:t>
+        <w:t>TECHNICAL DETAILS</w:t>
       </w:r>
     </w:p>
     <w:p>
       <w:pPr>
-        <w:pStyle w:val="HeaderStyle"/>
+        <w:pStyle w:val="Heading2"/>
       </w:pPr>
       <w:r>
-        <w:t>MATERIALS REQUIRED BUT NOT PROVIDED</w:t>
+        <w:t>PREPARATIONS BEFORE ASSAY</w:t>
+      </w:r>
+    </w:p>
+    <w:p>
+      <w:pPr>
+        <w:pStyle w:val="Heading2"/>
+      </w:pPr>
+      <w:r>
+        <w:t>KIT COMPONENTS/MATERIALS PROVIDED</w:t>
+      </w:r>
+    </w:p>
+    <w:p>
+      <w:pPr>
+        <w:pStyle w:val="Heading2"/>
+      </w:pPr>
+      <w:r>
+        <w:t>REQUIRED MATERIALS THAT ARE NOT SUPPLIED</w:t>
       </w:r>
     </w:p>
     <w:p>
@@ -338,7 +354,7 @@
     </w:p>
     <w:p>
       <w:pPr>
-        <w:pStyle w:val="HeaderStyle"/>
+        <w:pStyle w:val="Heading2"/>
       </w:pPr>
       <w:r>
         <w:t>TYPICAL DATA</w:t>
@@ -346,10 +362,10 @@
     </w:p>
     <w:p>
       <w:pPr>
-        <w:pStyle w:val="HeaderStyle"/>
+        <w:pStyle w:val="Heading2"/>
       </w:pPr>
       <w:r>
-        <w:t>TYPICAL STANDARD CURVE</w:t>
+        <w:t xml:space="preserve">Mouse KLK1 ELISA Kit STANDARD CURVE EXAMPLE</w:t>
       </w:r>
     </w:p>
     <w:p>
@@ -574,10 +590,10 @@
     </w:tbl>
     <w:p>
       <w:pPr>
-        <w:pStyle w:val="HeaderStyle"/>
+        <w:pStyle w:val="Heading2"/>
       </w:pPr>
       <w:r>
-        <w:t>INTRA/INTER ASSAY VARIABILITY</w:t>
+        <w:t>INTRA/INTER-ASSAY VARIABILITY</w:t>
       </w:r>
     </w:p>
     <w:p>
@@ -592,7 +608,7 @@
     </w:p>
     <w:p>
       <w:pPr>
-        <w:pStyle w:val="HeaderStyle"/>
+        <w:pStyle w:val="Heading2"/>
       </w:pPr>
       <w:r>
         <w:t>REPRODUCIBILITY</w:t>
@@ -605,10 +621,10 @@
     </w:p>
     <w:p>
       <w:pPr>
-        <w:pStyle w:val="HeaderStyle"/>
+        <w:pStyle w:val="Heading2"/>
       </w:pPr>
       <w:r>
-        <w:t>PROCEDURAL NOTES</w:t>
+        <w:t>PREPARATION BEFORE THE EXPERIMENT</w:t>
       </w:r>
     </w:p>
     <w:p>
@@ -618,18 +634,10 @@
     </w:p>
     <w:p>
       <w:pPr>
-        <w:pStyle w:val="HeaderStyle"/>
+        <w:pStyle w:val="Heading2"/>
       </w:pPr>
       <w:r>
-        <w:t>REAGENT PREPARATION AND STORAGE</w:t>
-      </w:r>
-    </w:p>
-    <w:p>
-      <w:pPr>
-        <w:pStyle w:val="HeaderStyle"/>
-      </w:pPr>
-      <w:r>
-        <w:t>DILUTION OF STANDARD</w:t>
+        <w:t xml:space="preserve">DILUTION OF Mouse KLK1 ELISA Kit STANDARD</w:t>
       </w:r>
     </w:p>
     <w:p>
@@ -653,10 +661,10 @@
     </w:p>
     <w:p>
       <w:pPr>
-        <w:pStyle w:val="HeaderStyle"/>
+        <w:pStyle w:val="Heading2"/>
       </w:pPr>
       <w:r>
-        <w:t>SAMPLE COLLECTION &amp; STORAGE</w:t>
+        <w:t>SAMPLE PREPARATION AND STORAGE</w:t>
       </w:r>
     </w:p>
     <w:p>
@@ -686,7 +694,23 @@
     </w:p>
     <w:p>
       <w:pPr>
-        <w:pStyle w:val="HeaderStyle"/>
+        <w:pStyle w:val="Heading2"/>
+      </w:pPr>
+      <w:r>
+        <w:t>SAMPLE COLLECTION NOTES</w:t>
+      </w:r>
+    </w:p>
+    <w:p>
+      <w:pPr>
+        <w:pStyle w:val="Heading2"/>
+      </w:pPr>
+      <w:r>
+        <w:t>SAMPLE DILUTION GUIDELINE</w:t>
+      </w:r>
+    </w:p>
+    <w:p>
+      <w:pPr>
+        <w:pStyle w:val="Heading2"/>
       </w:pPr>
       <w:r>
         <w:t>ASSAY PROCEDURE</w:t>
@@ -709,7 +733,7 @@
     </w:p>
     <w:p>
       <w:pPr>
-        <w:pStyle w:val="HeaderStyle"/>
+        <w:pStyle w:val="Heading2"/>
       </w:pPr>
       <w:r>
         <w:t>DATA ANALYSIS</w:t>
@@ -725,16 +749,12 @@
         <w:br/>
         <w:t xml:space="preserve"/>
         <w:br/>
-        <w:t xml:space="preserve">PubMed ID: 10.1186/s12014-021-09335-9, Proteomics and functional study reveal kallikrein-6 enhances communicating hydrocephalus Visit bosterbio.com/mouse-klk1-picokine-trade-elisa-kit-ek1586-innovative research.html to see all 1 publications. Submit a Product Review to Biocompare.com</w:t>
-        <w:br/>
-        <w:t xml:space="preserve"/>
-        <w:br/>
-        <w:t xml:space="preserve">Submit a review of this product to Biocompare.com to receive a $20 Amazon.com gift card! Your reviews help your fellow scientists make the right decisions. Thank you for your contribution. Mouse KLK1/Kallikrein 1 ELISA Kit ®</w:t>
+        <w:t xml:space="preserve">PubMed ID: 10.1186/s12014-021-09335-9, Proteomics and functional study reveal kallikrein-6 enhances communicating hydrocephalus Visit bosterbio.com/mouse-klk1-picokine-trade-elisa-kit-ek1586-innovative research.html to see all 1 publications. </w:t>
       </w:r>
     </w:p>
     <w:p>
       <w:pPr>
-        <w:pStyle w:val="HeaderStyle"/>
+        <w:pStyle w:val="Heading2"/>
       </w:pPr>
       <w:r>
         <w:t>DISCLAIMER</w:t>
@@ -1240,11 +1260,11 @@
       <w:outlineLvl w:val="1"/>
     </w:pPr>
     <w:rPr>
-      <w:rFonts w:asciiTheme="majorHAnsi" w:eastAsiaTheme="majorEastAsia" w:hAnsiTheme="majorHAnsi" w:cstheme="majorBidi"/>
+      <w:rFonts w:asciiTheme="majorHAnsi" w:eastAsiaTheme="majorEastAsia" w:hAnsiTheme="majorHAnsi" w:cstheme="majorBidi" w:ascii="Calibri" w:hAnsi="Calibri"/>
       <w:b/>
       <w:bCs/>
-      <w:color w:val="4F81BD" w:themeColor="accent1"/>
-      <w:sz w:val="26"/>
+      <w:color w:val="000080"/>
+      <w:sz w:val="24"/>
       <w:szCs w:val="26"/>
     </w:rPr>
   </w:style>

</xml_diff>